<commit_message>
Report written up to visual queries
</commit_message>
<xml_diff>
--- a/submission/Exam_Answers_KSSKOU001.docx
+++ b/submission/Exam_Answers_KSSKOU001.docx
@@ -2,6 +2,23 @@
 <file path=word/document.xml><?xml version="1.0" encoding="utf-8"?>
 <w:document xmlns:wpc="http://schemas.microsoft.com/office/word/2010/wordprocessingCanvas" xmlns:mc="http://schemas.openxmlformats.org/markup-compatibility/2006" xmlns:o="urn:schemas-microsoft-com:office:office" xmlns:r="http://schemas.openxmlformats.org/officeDocument/2006/relationships" xmlns:m="http://schemas.openxmlformats.org/officeDocument/2006/math" xmlns:v="urn:schemas-microsoft-com:vml" xmlns:wp14="http://schemas.microsoft.com/office/word/2010/wordprocessingDrawing" xmlns:wp="http://schemas.openxmlformats.org/drawingml/2006/wordprocessingDrawing" xmlns:w10="urn:schemas-microsoft-com:office:word" xmlns:w="http://schemas.openxmlformats.org/wordprocessingml/2006/main" xmlns:w14="http://schemas.microsoft.com/office/word/2010/wordml" xmlns:w15="http://schemas.microsoft.com/office/word/2012/wordml" xmlns:wpg="http://schemas.microsoft.com/office/word/2010/wordprocessingGroup" xmlns:wpi="http://schemas.microsoft.com/office/word/2010/wordprocessingInk" xmlns:wne="http://schemas.microsoft.com/office/word/2006/wordml" xmlns:wps="http://schemas.microsoft.com/office/word/2010/wordprocessingShape" mc:Ignorable="w14 w15 wp14">
   <w:body>
+    <w:p>
+      <w:pPr>
+        <w:pStyle w:val="MyTitle"/>
+        <w:jc w:val="center"/>
+      </w:pPr>
+      <w:r>
+        <w:t xml:space="preserve">Figure 2: “Movies Critics Loved, </w:t>
+      </w:r>
+      <w:proofErr w:type="gramStart"/>
+      <w:r>
+        <w:t>But</w:t>
+      </w:r>
+      <w:proofErr w:type="gramEnd"/>
+      <w:r>
+        <w:t xml:space="preserve"> Audiences Really Didn’t”</w:t>
+      </w:r>
+    </w:p>
     <w:p>
       <w:pPr>
         <w:pStyle w:val="MyHeading1"/>
@@ -10,30 +27,372 @@
           <w:numId w:val="1"/>
         </w:numPr>
         <w:rPr>
-          <w:lang w:val="en-ZA"/>
-        </w:rPr>
-      </w:pPr>
-      <w:r>
-        <w:rPr>
+          <w:color w:val="auto"/>
+          <w:lang w:val="en-ZA"/>
+        </w:rPr>
+      </w:pPr>
+      <w:r>
+        <w:rPr>
+          <w:color w:val="auto"/>
           <w:lang w:val="en-ZA"/>
         </w:rPr>
         <w:t>Question 1: Analysis</w:t>
       </w:r>
+      <w:r>
+        <w:rPr>
+          <w:color w:val="auto"/>
+          <w:lang w:val="en-ZA"/>
+        </w:rPr>
+        <w:br/>
+      </w:r>
     </w:p>
     <w:p>
       <w:pPr>
         <w:pStyle w:val="MyHeading2"/>
-      </w:pPr>
-      <w:r>
+        <w:rPr>
+          <w:color w:val="auto"/>
+        </w:rPr>
+      </w:pPr>
+      <w:r>
+        <w:rPr>
+          <w:color w:val="auto"/>
+        </w:rPr>
         <w:t>The goal of the graphic</w:t>
       </w:r>
     </w:p>
     <w:p>
       <w:pPr>
+        <w:pStyle w:val="Heading2"/>
+        <w:rPr>
+          <w:lang w:val="en-ZA"/>
+        </w:rPr>
+      </w:pPr>
+    </w:p>
+    <w:p>
+      <w:pPr>
+        <w:rPr>
+          <w:rFonts w:ascii="Times New Roman" w:hAnsi="Times New Roman" w:cs="Times New Roman"/>
+          <w:lang w:val="en-ZA"/>
+        </w:rPr>
+      </w:pPr>
+      <w:r>
+        <w:rPr>
+          <w:rFonts w:ascii="Times New Roman" w:hAnsi="Times New Roman" w:cs="Times New Roman"/>
+          <w:lang w:val="en-ZA"/>
+        </w:rPr>
+        <w:t>The goal the visualisation is to show the movies that critics loved but the audience did not appreciate.</w:t>
+      </w:r>
+      <w:r>
+        <w:rPr>
+          <w:rFonts w:ascii="Times New Roman" w:hAnsi="Times New Roman" w:cs="Times New Roman"/>
+          <w:lang w:val="en-ZA"/>
+        </w:rPr>
+        <w:br/>
+        <w:t xml:space="preserve">This was </w:t>
+      </w:r>
+      <w:r>
+        <w:rPr>
+          <w:rFonts w:ascii="Times New Roman" w:hAnsi="Times New Roman" w:cs="Times New Roman"/>
+          <w:lang w:val="en-ZA"/>
+        </w:rPr>
+        <w:t xml:space="preserve">shown </w:t>
+      </w:r>
+      <w:r>
+        <w:rPr>
+          <w:rFonts w:ascii="Times New Roman" w:hAnsi="Times New Roman" w:cs="Times New Roman"/>
+          <w:lang w:val="en-ZA"/>
+        </w:rPr>
+        <w:t xml:space="preserve">by a percentage measure so-called percentage gap or % gap, which is the difference between the rating given by Rotten Potatoes’ critics and that of Rotten Potatoes’ </w:t>
+      </w:r>
+      <w:r>
+        <w:rPr>
+          <w:rFonts w:ascii="Times New Roman" w:hAnsi="Times New Roman" w:cs="Times New Roman"/>
+          <w:lang w:val="en-ZA"/>
+        </w:rPr>
+        <w:t>audience</w:t>
+      </w:r>
+      <w:r>
+        <w:rPr>
+          <w:rFonts w:ascii="Times New Roman" w:hAnsi="Times New Roman" w:cs="Times New Roman"/>
+          <w:lang w:val="en-ZA"/>
+        </w:rPr>
+        <w:t xml:space="preserve">. </w:t>
+      </w:r>
+      <w:r>
+        <w:rPr>
+          <w:rFonts w:ascii="Times New Roman" w:hAnsi="Times New Roman" w:cs="Times New Roman"/>
+          <w:lang w:val="en-ZA"/>
+        </w:rPr>
+        <w:br/>
+      </w:r>
+      <w:r>
+        <w:rPr>
+          <w:rFonts w:ascii="Times New Roman" w:hAnsi="Times New Roman" w:cs="Times New Roman"/>
+          <w:lang w:val="en-ZA"/>
+        </w:rPr>
+        <w:t>The genre, the year of release, more importantly, the budget of each film were added to encourage further interrogations, possible normalisation and relative judgments.</w:t>
+      </w:r>
+    </w:p>
+    <w:p>
+      <w:pPr>
+        <w:rPr>
+          <w:rFonts w:ascii="Times New Roman" w:hAnsi="Times New Roman" w:cs="Times New Roman"/>
+          <w:lang w:val="en-ZA"/>
+        </w:rPr>
+      </w:pPr>
+    </w:p>
+    <w:p>
+      <w:pPr>
         <w:pStyle w:val="MyHeading2"/>
-      </w:pPr>
-      <w:r>
-        <w:t>Dimensions visualised</w:t>
+        <w:rPr>
+          <w:lang w:val="fr-FR"/>
+        </w:rPr>
+      </w:pPr>
+      <w:r>
+        <w:rPr>
+          <w:lang w:val="fr-FR"/>
+        </w:rPr>
+        <w:t xml:space="preserve">Dimensions </w:t>
+      </w:r>
+      <w:r>
+        <w:t>visualised</w:t>
+      </w:r>
+      <w:r>
+        <w:rPr>
+          <w:lang w:val="fr-FR"/>
+        </w:rPr>
+        <w:t xml:space="preserve"> v</w:t>
+      </w:r>
+      <w:r>
+        <w:rPr>
+          <w:lang w:val="fr-FR"/>
+        </w:rPr>
+        <w:t>er</w:t>
+      </w:r>
+      <w:r>
+        <w:rPr>
+          <w:lang w:val="fr-FR"/>
+        </w:rPr>
+        <w:t>s</w:t>
+      </w:r>
+      <w:r>
+        <w:rPr>
+          <w:lang w:val="fr-FR"/>
+        </w:rPr>
+        <w:t>us</w:t>
+      </w:r>
+      <w:r>
+        <w:rPr>
+          <w:lang w:val="fr-FR"/>
+        </w:rPr>
+        <w:t xml:space="preserve"> </w:t>
+      </w:r>
+      <w:r>
+        <w:t>available</w:t>
+      </w:r>
+      <w:r>
+        <w:rPr>
+          <w:lang w:val="fr-FR"/>
+        </w:rPr>
+        <w:t xml:space="preserve"> dimensions</w:t>
+      </w:r>
+    </w:p>
+    <w:p>
+      <w:pPr>
+        <w:pStyle w:val="Heading2"/>
+      </w:pPr>
+    </w:p>
+    <w:p>
+      <w:pPr>
+        <w:rPr>
+          <w:rFonts w:ascii="Times New Roman" w:hAnsi="Times New Roman" w:cs="Times New Roman"/>
+          <w:i/>
+          <w:lang w:val="en-ZA"/>
+        </w:rPr>
+      </w:pPr>
+      <w:r>
+        <w:rPr>
+          <w:rFonts w:ascii="Times New Roman" w:hAnsi="Times New Roman" w:cs="Times New Roman"/>
+          <w:lang w:val="en-ZA"/>
+        </w:rPr>
+        <w:t xml:space="preserve">The original dataset has seven (7) rows and ninety-two (92) columns. This makes it a 7-dimensional data with 92 instances. The seven dimensions are as follows: </w:t>
+      </w:r>
+      <w:r>
+        <w:rPr>
+          <w:rFonts w:ascii="Times New Roman" w:hAnsi="Times New Roman" w:cs="Times New Roman"/>
+          <w:i/>
+          <w:lang w:val="en-ZA"/>
+        </w:rPr>
+        <w:t xml:space="preserve">Film (name), critics’ rating (%), audience rating (%), percentage gap (%), the budget of the movie ($ million), </w:t>
+      </w:r>
+      <w:r>
+        <w:rPr>
+          <w:rFonts w:ascii="Times New Roman" w:hAnsi="Times New Roman" w:cs="Times New Roman"/>
+          <w:i/>
+          <w:lang w:val="en-ZA"/>
+        </w:rPr>
+        <w:t xml:space="preserve">year of </w:t>
+      </w:r>
+      <w:r>
+        <w:rPr>
+          <w:rFonts w:ascii="Times New Roman" w:hAnsi="Times New Roman" w:cs="Times New Roman"/>
+          <w:i/>
+          <w:lang w:val="en-ZA"/>
+        </w:rPr>
+        <w:t>release, genre.</w:t>
+      </w:r>
+    </w:p>
+    <w:p>
+      <w:pPr>
+        <w:rPr>
+          <w:rFonts w:ascii="Times New Roman" w:hAnsi="Times New Roman" w:cs="Times New Roman"/>
+          <w:lang w:val="en-ZA"/>
+        </w:rPr>
+      </w:pPr>
+      <w:r>
+        <w:rPr>
+          <w:rFonts w:ascii="Times New Roman" w:hAnsi="Times New Roman" w:cs="Times New Roman"/>
+          <w:lang w:val="en-ZA"/>
+        </w:rPr>
+        <w:t xml:space="preserve">Contrary to the first 6 dimensions, the last dimension namely the genre may contain multiple dimensions. Thus, a movie can be a drama and action at the same time. This leads us to the first negative critique of the visualisation. In fact, the graphic only showed the first genre for films that have more than one genre. This was surely done for simplicity. Given that the genre was shown using colours, it would not be effective to shown all the possible combinations (More than 30) available using colour. Although this is reasonable because the primary goal of the graphic is to </w:t>
+      </w:r>
+      <w:r>
+        <w:rPr>
+          <w:rFonts w:ascii="Times New Roman" w:hAnsi="Times New Roman" w:cs="Times New Roman"/>
+          <w:lang w:val="en-ZA"/>
+        </w:rPr>
+        <w:t xml:space="preserve">show the gap of each film, the target audience may be interested in querying based on the genre. This is in violation of the principle that good visualisation should convey correctness, and the full truth. </w:t>
+      </w:r>
+    </w:p>
+    <w:p>
+      <w:pPr>
+        <w:rPr>
+          <w:rFonts w:ascii="Times New Roman" w:hAnsi="Times New Roman" w:cs="Times New Roman"/>
+          <w:lang w:val="en-ZA"/>
+        </w:rPr>
+      </w:pPr>
+      <w:r>
+        <w:rPr>
+          <w:rFonts w:ascii="Times New Roman" w:hAnsi="Times New Roman" w:cs="Times New Roman"/>
+          <w:lang w:val="en-ZA"/>
+        </w:rPr>
+        <w:t xml:space="preserve">Besides not showing all the genres, </w:t>
+      </w:r>
+      <w:r>
+        <w:rPr>
+          <w:rFonts w:ascii="Times New Roman" w:hAnsi="Times New Roman" w:cs="Times New Roman"/>
+          <w:lang w:val="en-ZA"/>
+        </w:rPr>
+        <w:t>the author did not include the actual ratings in the visualisation: only the gaps were displayed.</w:t>
+      </w:r>
+      <w:r>
+        <w:rPr>
+          <w:rFonts w:ascii="Times New Roman" w:hAnsi="Times New Roman" w:cs="Times New Roman"/>
+          <w:lang w:val="en-ZA"/>
+        </w:rPr>
+        <w:t xml:space="preserve"> One may argue that we are just interested in the divide, however, having the actual ratings could inform better interpretation of the data. For instance, the </w:t>
+      </w:r>
+      <w:r>
+        <w:rPr>
+          <w:rFonts w:ascii="Times New Roman" w:hAnsi="Times New Roman" w:cs="Times New Roman"/>
+          <w:lang w:val="en-ZA"/>
+        </w:rPr>
+        <w:t xml:space="preserve">movie </w:t>
+      </w:r>
+      <w:r>
+        <w:rPr>
+          <w:rFonts w:ascii="Times New Roman" w:eastAsia="Times New Roman" w:hAnsi="Times New Roman" w:cs="Times New Roman"/>
+          <w:b/>
+          <w:bCs/>
+          <w:color w:val="000000"/>
+          <w:sz w:val="18"/>
+          <w:szCs w:val="18"/>
+          <w:lang w:val="en-ZA" w:eastAsia="fr-FR"/>
+        </w:rPr>
+        <w:t>Shaun the Sheep Movie</w:t>
+      </w:r>
+      <w:r>
+        <w:rPr>
+          <w:rFonts w:ascii="Times New Roman" w:hAnsi="Times New Roman" w:cs="Times New Roman"/>
+          <w:lang w:val="en-ZA"/>
+        </w:rPr>
+        <w:t xml:space="preserve"> </w:t>
+      </w:r>
+      <w:r>
+        <w:rPr>
+          <w:rFonts w:ascii="Times New Roman" w:hAnsi="Times New Roman" w:cs="Times New Roman"/>
+          <w:lang w:val="en-ZA"/>
+        </w:rPr>
+        <w:t>received a rating of 96% from critics and 80% from the audience.</w:t>
+      </w:r>
+      <w:r>
+        <w:rPr>
+          <w:rFonts w:ascii="Times New Roman" w:hAnsi="Times New Roman" w:cs="Times New Roman"/>
+          <w:lang w:val="en-ZA"/>
+        </w:rPr>
+        <w:t xml:space="preserve"> Its % gap is therefore 19, </w:t>
+      </w:r>
+      <w:r>
+        <w:rPr>
+          <w:rFonts w:ascii="Times New Roman" w:hAnsi="Times New Roman" w:cs="Times New Roman"/>
+          <w:lang w:val="en-ZA"/>
+        </w:rPr>
+        <w:t xml:space="preserve">relatively </w:t>
+      </w:r>
+      <w:r>
+        <w:rPr>
+          <w:rFonts w:ascii="Times New Roman" w:hAnsi="Times New Roman" w:cs="Times New Roman"/>
+          <w:lang w:val="en-ZA"/>
+        </w:rPr>
+        <w:t>ranking 22th (</w:t>
+      </w:r>
+      <w:r>
+        <w:rPr>
+          <w:rFonts w:ascii="Times New Roman" w:hAnsi="Times New Roman" w:cs="Times New Roman"/>
+          <w:lang w:val="en-ZA"/>
+        </w:rPr>
+        <w:t xml:space="preserve">The exact ranking </w:t>
+      </w:r>
+      <w:r>
+        <w:rPr>
+          <w:rFonts w:ascii="Times New Roman" w:hAnsi="Times New Roman" w:cs="Times New Roman"/>
+          <w:lang w:val="en-ZA"/>
+        </w:rPr>
+        <w:t xml:space="preserve">is from the dataset). This could be interpreted as not being “really” loved by the audience chiefly because of the title of the visualisation. </w:t>
+      </w:r>
+      <w:r>
+        <w:rPr>
+          <w:rFonts w:ascii="Times New Roman" w:hAnsi="Times New Roman" w:cs="Times New Roman"/>
+          <w:lang w:val="en-ZA"/>
+        </w:rPr>
+        <w:t>Most films with a smaller gap were less appreciated. Thus, showing the critics’ and audience’ ratings should be considered.</w:t>
+      </w:r>
+    </w:p>
+    <w:p>
+      <w:pPr>
+        <w:rPr>
+          <w:rFonts w:ascii="Arial" w:eastAsia="Times New Roman" w:hAnsi="Arial" w:cs="Arial"/>
+          <w:b/>
+          <w:bCs/>
+          <w:color w:val="000000"/>
+          <w:sz w:val="18"/>
+          <w:szCs w:val="18"/>
+          <w:lang w:val="en-ZA" w:eastAsia="fr-FR"/>
+        </w:rPr>
+      </w:pPr>
+      <w:r>
+        <w:rPr>
+          <w:rFonts w:ascii="Times New Roman" w:hAnsi="Times New Roman" w:cs="Times New Roman"/>
+          <w:lang w:val="en-ZA"/>
+        </w:rPr>
+        <w:t>In sum, the graphic displayed less than 72% of the available dataset.</w:t>
+      </w:r>
+      <w:r>
+        <w:rPr>
+          <w:rFonts w:ascii="Times New Roman" w:hAnsi="Times New Roman" w:cs="Times New Roman"/>
+          <w:lang w:val="en-ZA"/>
+        </w:rPr>
+        <w:t xml:space="preserve"> </w:t>
       </w:r>
     </w:p>
     <w:p>
@@ -42,6 +401,403 @@
       </w:pPr>
       <w:r>
         <w:t>Important visual queries</w:t>
+      </w:r>
+    </w:p>
+    <w:p>
+      <w:pPr>
+        <w:pStyle w:val="Heading2"/>
+        <w:rPr>
+          <w:lang w:val="en-ZA"/>
+        </w:rPr>
+      </w:pPr>
+    </w:p>
+    <w:p>
+      <w:pPr>
+        <w:rPr>
+          <w:rFonts w:ascii="Times New Roman" w:hAnsi="Times New Roman" w:cs="Times New Roman"/>
+          <w:lang w:val="en-ZA"/>
+        </w:rPr>
+      </w:pPr>
+      <w:r>
+        <w:rPr>
+          <w:rFonts w:ascii="Times New Roman" w:hAnsi="Times New Roman" w:cs="Times New Roman"/>
+          <w:lang w:val="en-ZA"/>
+        </w:rPr>
+        <w:t>The important visual queries identifies are listed next.</w:t>
+      </w:r>
+    </w:p>
+    <w:p>
+      <w:pPr>
+        <w:pStyle w:val="ListParagraph"/>
+        <w:numPr>
+          <w:ilvl w:val="0"/>
+          <w:numId w:val="3"/>
+        </w:numPr>
+        <w:rPr>
+          <w:rFonts w:ascii="Times New Roman" w:hAnsi="Times New Roman" w:cs="Times New Roman"/>
+          <w:lang w:val="en-ZA"/>
+        </w:rPr>
+      </w:pPr>
+      <w:r>
+        <w:rPr>
+          <w:rFonts w:ascii="Times New Roman" w:hAnsi="Times New Roman" w:cs="Times New Roman"/>
+          <w:b/>
+          <w:i/>
+          <w:lang w:val="en-ZA"/>
+        </w:rPr>
+        <w:t>What is the % gap of a given film X</w:t>
+      </w:r>
+      <w:r>
+        <w:rPr>
+          <w:rFonts w:ascii="Times New Roman" w:hAnsi="Times New Roman" w:cs="Times New Roman"/>
+          <w:lang w:val="en-ZA"/>
+        </w:rPr>
+        <w:t xml:space="preserve">? (X is the name of the film) </w:t>
+      </w:r>
+    </w:p>
+    <w:p>
+      <w:pPr>
+        <w:rPr>
+          <w:rFonts w:ascii="Times New Roman" w:hAnsi="Times New Roman" w:cs="Times New Roman"/>
+          <w:lang w:val="en-ZA"/>
+        </w:rPr>
+      </w:pPr>
+      <w:r>
+        <w:rPr>
+          <w:rFonts w:ascii="Times New Roman" w:hAnsi="Times New Roman" w:cs="Times New Roman"/>
+          <w:lang w:val="en-ZA"/>
+        </w:rPr>
+        <w:t xml:space="preserve">This query requires finding a particular movie fairly easily on the graphic. This is unfortunately not the case unless the year of release and/or the genre of the film is known by the user performing the </w:t>
+      </w:r>
+      <w:r>
+        <w:rPr>
+          <w:rFonts w:ascii="Times New Roman" w:hAnsi="Times New Roman" w:cs="Times New Roman"/>
+          <w:lang w:val="en-ZA"/>
+        </w:rPr>
+        <w:lastRenderedPageBreak/>
+        <w:t>query. Thus, grouping by genre with distinct colours and ordering by year is very effective. Finding a particular movie’s % gap is however fairly difficult. Alphabetical ordering could make this easier.</w:t>
+      </w:r>
+    </w:p>
+    <w:p>
+      <w:pPr>
+        <w:pStyle w:val="ListParagraph"/>
+        <w:numPr>
+          <w:ilvl w:val="0"/>
+          <w:numId w:val="3"/>
+        </w:numPr>
+        <w:rPr>
+          <w:rFonts w:ascii="Times New Roman" w:hAnsi="Times New Roman" w:cs="Times New Roman"/>
+          <w:b/>
+          <w:i/>
+          <w:lang w:val="en-ZA"/>
+        </w:rPr>
+      </w:pPr>
+      <w:r>
+        <w:rPr>
+          <w:rFonts w:ascii="Times New Roman" w:hAnsi="Times New Roman" w:cs="Times New Roman"/>
+          <w:lang w:val="en-ZA"/>
+        </w:rPr>
+        <w:t xml:space="preserve">  </w:t>
+      </w:r>
+      <w:r>
+        <w:rPr>
+          <w:rFonts w:ascii="Times New Roman" w:hAnsi="Times New Roman" w:cs="Times New Roman"/>
+          <w:b/>
+          <w:i/>
+          <w:lang w:val="en-ZA"/>
+        </w:rPr>
+        <w:t>What is the budget used to</w:t>
+      </w:r>
+      <w:r>
+        <w:rPr>
+          <w:rFonts w:ascii="Times New Roman" w:hAnsi="Times New Roman" w:cs="Times New Roman"/>
+          <w:b/>
+          <w:i/>
+          <w:lang w:val="en-ZA"/>
+        </w:rPr>
+        <w:t xml:space="preserve"> make</w:t>
+      </w:r>
+      <w:r>
+        <w:rPr>
+          <w:rFonts w:ascii="Times New Roman" w:hAnsi="Times New Roman" w:cs="Times New Roman"/>
+          <w:b/>
+          <w:i/>
+          <w:lang w:val="en-ZA"/>
+        </w:rPr>
+        <w:t xml:space="preserve"> a given movie X</w:t>
+      </w:r>
+      <w:r>
+        <w:rPr>
+          <w:rFonts w:ascii="Times New Roman" w:hAnsi="Times New Roman" w:cs="Times New Roman"/>
+          <w:b/>
+          <w:i/>
+          <w:lang w:val="en-ZA"/>
+        </w:rPr>
+        <w:t>?</w:t>
+      </w:r>
+    </w:p>
+    <w:p>
+      <w:pPr>
+        <w:rPr>
+          <w:rFonts w:ascii="Times New Roman" w:hAnsi="Times New Roman" w:cs="Times New Roman"/>
+          <w:lang w:val="en-ZA"/>
+        </w:rPr>
+      </w:pPr>
+      <w:r>
+        <w:rPr>
+          <w:rFonts w:ascii="Times New Roman" w:hAnsi="Times New Roman" w:cs="Times New Roman"/>
+          <w:lang w:val="en-ZA"/>
+        </w:rPr>
+        <w:t xml:space="preserve">This query may be useful to estimate the resources allocated to the making of a particular movie </w:t>
+      </w:r>
+      <w:r>
+        <w:rPr>
+          <w:rFonts w:ascii="Times New Roman" w:hAnsi="Times New Roman" w:cs="Times New Roman"/>
+          <w:lang w:val="en-ZA"/>
+        </w:rPr>
+        <w:t xml:space="preserve">in relation to </w:t>
+      </w:r>
+      <w:r>
+        <w:rPr>
+          <w:rFonts w:ascii="Times New Roman" w:hAnsi="Times New Roman" w:cs="Times New Roman"/>
+          <w:lang w:val="en-ZA"/>
+        </w:rPr>
+        <w:t xml:space="preserve">how </w:t>
+      </w:r>
+      <w:r>
+        <w:rPr>
+          <w:rFonts w:ascii="Times New Roman" w:hAnsi="Times New Roman" w:cs="Times New Roman"/>
+          <w:lang w:val="en-ZA"/>
+        </w:rPr>
+        <w:t>it was received by the audience and the critics. Thus subsequent queries could follow. Such examples are</w:t>
+      </w:r>
+    </w:p>
+    <w:p>
+      <w:pPr>
+        <w:pStyle w:val="ListParagraph"/>
+        <w:numPr>
+          <w:ilvl w:val="1"/>
+          <w:numId w:val="3"/>
+        </w:numPr>
+        <w:rPr>
+          <w:rFonts w:ascii="Times New Roman" w:hAnsi="Times New Roman" w:cs="Times New Roman"/>
+          <w:b/>
+          <w:i/>
+          <w:lang w:val="en-ZA"/>
+        </w:rPr>
+      </w:pPr>
+      <w:r>
+        <w:rPr>
+          <w:rFonts w:ascii="Times New Roman" w:hAnsi="Times New Roman" w:cs="Times New Roman"/>
+          <w:b/>
+          <w:i/>
+          <w:lang w:val="en-ZA"/>
+        </w:rPr>
+        <w:t>What is the biggest budget movie with the largest review split between critics and audience</w:t>
+      </w:r>
+      <w:r>
+        <w:rPr>
+          <w:rFonts w:ascii="Times New Roman" w:hAnsi="Times New Roman" w:cs="Times New Roman"/>
+          <w:b/>
+          <w:i/>
+          <w:lang w:val="en-ZA"/>
+        </w:rPr>
+        <w:t>?</w:t>
+      </w:r>
+    </w:p>
+    <w:p>
+      <w:pPr>
+        <w:pStyle w:val="ListParagraph"/>
+        <w:numPr>
+          <w:ilvl w:val="1"/>
+          <w:numId w:val="3"/>
+        </w:numPr>
+        <w:rPr>
+          <w:rFonts w:ascii="Times New Roman" w:hAnsi="Times New Roman" w:cs="Times New Roman"/>
+          <w:b/>
+          <w:i/>
+          <w:lang w:val="en-ZA"/>
+        </w:rPr>
+      </w:pPr>
+      <w:r>
+        <w:rPr>
+          <w:rFonts w:ascii="Times New Roman" w:hAnsi="Times New Roman" w:cs="Times New Roman"/>
+          <w:b/>
+          <w:i/>
+          <w:lang w:val="en-ZA"/>
+        </w:rPr>
+        <w:t xml:space="preserve">What is the smallest budget movie with the smaller </w:t>
+      </w:r>
+      <w:r>
+        <w:rPr>
+          <w:rFonts w:ascii="Times New Roman" w:hAnsi="Times New Roman" w:cs="Times New Roman"/>
+          <w:b/>
+          <w:i/>
+          <w:lang w:val="en-ZA"/>
+        </w:rPr>
+        <w:t>review split between critics and audience</w:t>
+      </w:r>
+      <w:r>
+        <w:rPr>
+          <w:rFonts w:ascii="Times New Roman" w:hAnsi="Times New Roman" w:cs="Times New Roman"/>
+          <w:b/>
+          <w:i/>
+          <w:lang w:val="en-ZA"/>
+        </w:rPr>
+        <w:t>?</w:t>
+      </w:r>
+    </w:p>
+    <w:p>
+      <w:pPr>
+        <w:rPr>
+          <w:rFonts w:ascii="Times New Roman" w:hAnsi="Times New Roman" w:cs="Times New Roman"/>
+          <w:lang w:val="en-ZA"/>
+        </w:rPr>
+      </w:pPr>
+      <w:r>
+        <w:rPr>
+          <w:rFonts w:ascii="Times New Roman" w:hAnsi="Times New Roman" w:cs="Times New Roman"/>
+          <w:lang w:val="en-ZA"/>
+        </w:rPr>
+        <w:t>This was relatively well addressed except the use of area, which is hard to quantify for relative judgements. This will be further expanded when dealing with the visual channels.</w:t>
+      </w:r>
+    </w:p>
+    <w:p>
+      <w:pPr>
+        <w:pStyle w:val="ListParagraph"/>
+        <w:numPr>
+          <w:ilvl w:val="0"/>
+          <w:numId w:val="3"/>
+        </w:numPr>
+        <w:rPr>
+          <w:rFonts w:ascii="Times New Roman" w:hAnsi="Times New Roman" w:cs="Times New Roman"/>
+          <w:b/>
+          <w:i/>
+          <w:lang w:val="en-ZA"/>
+        </w:rPr>
+      </w:pPr>
+      <w:r>
+        <w:rPr>
+          <w:rFonts w:ascii="Times New Roman" w:hAnsi="Times New Roman" w:cs="Times New Roman"/>
+          <w:b/>
+          <w:i/>
+          <w:lang w:val="en-ZA"/>
+        </w:rPr>
+        <w:t>What is the</w:t>
+      </w:r>
+      <w:r>
+        <w:rPr>
+          <w:rFonts w:ascii="Times New Roman" w:hAnsi="Times New Roman" w:cs="Times New Roman"/>
+          <w:b/>
+          <w:i/>
+          <w:lang w:val="en-ZA"/>
+        </w:rPr>
+        <w:t xml:space="preserve"> genre of a </w:t>
+      </w:r>
+      <w:r>
+        <w:rPr>
+          <w:rFonts w:ascii="Times New Roman" w:hAnsi="Times New Roman" w:cs="Times New Roman"/>
+          <w:b/>
+          <w:i/>
+          <w:lang w:val="en-ZA"/>
+        </w:rPr>
+        <w:t>given movie X?</w:t>
+      </w:r>
+    </w:p>
+    <w:p>
+      <w:pPr>
+        <w:pStyle w:val="ListParagraph"/>
+        <w:numPr>
+          <w:ilvl w:val="0"/>
+          <w:numId w:val="3"/>
+        </w:numPr>
+        <w:rPr>
+          <w:rFonts w:ascii="Times New Roman" w:hAnsi="Times New Roman" w:cs="Times New Roman"/>
+          <w:b/>
+          <w:i/>
+          <w:lang w:val="en-ZA"/>
+        </w:rPr>
+      </w:pPr>
+      <w:r>
+        <w:rPr>
+          <w:rFonts w:ascii="Times New Roman" w:hAnsi="Times New Roman" w:cs="Times New Roman"/>
+          <w:b/>
+          <w:i/>
+          <w:lang w:val="en-ZA"/>
+        </w:rPr>
+        <w:t xml:space="preserve">What is the average % gap for a particular genre Y? </w:t>
+      </w:r>
+    </w:p>
+    <w:p>
+      <w:pPr>
+        <w:pStyle w:val="ListParagraph"/>
+        <w:numPr>
+          <w:ilvl w:val="0"/>
+          <w:numId w:val="3"/>
+        </w:numPr>
+        <w:rPr>
+          <w:rFonts w:ascii="Times New Roman" w:hAnsi="Times New Roman" w:cs="Times New Roman"/>
+          <w:b/>
+          <w:i/>
+          <w:lang w:val="en-ZA"/>
+        </w:rPr>
+      </w:pPr>
+      <w:r>
+        <w:rPr>
+          <w:rFonts w:ascii="Times New Roman" w:hAnsi="Times New Roman" w:cs="Times New Roman"/>
+          <w:b/>
+          <w:i/>
+          <w:lang w:val="en-ZA"/>
+        </w:rPr>
+        <w:t>Which film or genre has the biggest or smallest % gap?</w:t>
+      </w:r>
+    </w:p>
+    <w:p>
+      <w:pPr>
+        <w:pStyle w:val="ListParagraph"/>
+        <w:numPr>
+          <w:ilvl w:val="0"/>
+          <w:numId w:val="3"/>
+        </w:numPr>
+        <w:rPr>
+          <w:rFonts w:ascii="Times New Roman" w:hAnsi="Times New Roman" w:cs="Times New Roman"/>
+          <w:b/>
+          <w:i/>
+          <w:lang w:val="en-ZA"/>
+        </w:rPr>
+      </w:pPr>
+      <w:r>
+        <w:rPr>
+          <w:rFonts w:ascii="Times New Roman" w:hAnsi="Times New Roman" w:cs="Times New Roman"/>
+          <w:b/>
+          <w:i/>
+          <w:lang w:val="en-ZA"/>
+        </w:rPr>
+        <w:t>What is the % gap progression over the years?</w:t>
+      </w:r>
+    </w:p>
+    <w:p>
+      <w:pPr>
+        <w:pStyle w:val="ListParagraph"/>
+        <w:numPr>
+          <w:ilvl w:val="0"/>
+          <w:numId w:val="3"/>
+        </w:numPr>
+        <w:rPr>
+          <w:rFonts w:ascii="Times New Roman" w:hAnsi="Times New Roman" w:cs="Times New Roman"/>
+          <w:b/>
+          <w:i/>
+          <w:lang w:val="en-ZA"/>
+        </w:rPr>
+      </w:pPr>
+      <w:r>
+        <w:rPr>
+          <w:rFonts w:ascii="Times New Roman" w:hAnsi="Times New Roman" w:cs="Times New Roman"/>
+          <w:b/>
+          <w:i/>
+          <w:lang w:val="en-ZA"/>
+        </w:rPr>
+        <w:t>What is the average % gap?</w:t>
       </w:r>
     </w:p>
     <w:p>
@@ -189,24 +945,39 @@
       <w:r>
         <w:t>Strengths</w:t>
       </w:r>
+    </w:p>
+    <w:p>
+      <w:pPr>
+        <w:pStyle w:val="MyHeading2"/>
+      </w:pPr>
+      <w:r>
+        <w:t>Weaknesses</w:t>
+      </w:r>
+    </w:p>
+    <w:p>
+      <w:pPr>
+        <w:pStyle w:val="MyHeading2"/>
+      </w:pPr>
+      <w:r>
+        <w:t xml:space="preserve">Trade-offs </w:t>
+      </w:r>
+    </w:p>
+    <w:p>
+      <w:pPr>
+        <w:rPr>
+          <w:rFonts w:ascii="Times New Roman" w:hAnsi="Times New Roman" w:cs="Times New Roman"/>
+          <w:lang w:val="en-ZA"/>
+        </w:rPr>
+      </w:pPr>
+      <w:r>
+        <w:rPr>
+          <w:rFonts w:ascii="Times New Roman" w:hAnsi="Times New Roman" w:cs="Times New Roman"/>
+          <w:lang w:val="en-ZA"/>
+        </w:rPr>
+        <w:t>Simplicity vs completeness: colour with few genres or something else with all genre combinations</w:t>
+      </w:r>
       <w:bookmarkStart w:id="0" w:name="_GoBack"/>
       <w:bookmarkEnd w:id="0"/>
-    </w:p>
-    <w:p>
-      <w:pPr>
-        <w:pStyle w:val="MyHeading2"/>
-      </w:pPr>
-      <w:r>
-        <w:t>Weaknesses</w:t>
-      </w:r>
-    </w:p>
-    <w:p>
-      <w:pPr>
-        <w:pStyle w:val="MyHeading2"/>
-      </w:pPr>
-      <w:r>
-        <w:t xml:space="preserve">Trade-offs </w:t>
-      </w:r>
     </w:p>
     <w:p>
       <w:pPr>
@@ -324,6 +1095,119 @@
     </w:lvl>
   </w:abstractNum>
   <w:abstractNum w:abstractNumId="1" w15:restartNumberingAfterBreak="0">
+    <w:nsid w:val="27D9662A"/>
+    <w:multiLevelType w:val="hybridMultilevel"/>
+    <w:tmpl w:val="A454BCA8"/>
+    <w:lvl w:ilvl="0" w:tplc="0409000F">
+      <w:start w:val="1"/>
+      <w:numFmt w:val="decimal"/>
+      <w:lvlText w:val="%1."/>
+      <w:lvlJc w:val="left"/>
+      <w:pPr>
+        <w:ind w:left="720" w:hanging="360"/>
+      </w:pPr>
+      <w:rPr>
+        <w:rFonts w:hint="default"/>
+      </w:rPr>
+    </w:lvl>
+    <w:lvl w:ilvl="1" w:tplc="040C0003">
+      <w:start w:val="1"/>
+      <w:numFmt w:val="bullet"/>
+      <w:lvlText w:val="o"/>
+      <w:lvlJc w:val="left"/>
+      <w:pPr>
+        <w:ind w:left="1440" w:hanging="360"/>
+      </w:pPr>
+      <w:rPr>
+        <w:rFonts w:ascii="Courier New" w:hAnsi="Courier New" w:cs="Courier New" w:hint="default"/>
+      </w:rPr>
+    </w:lvl>
+    <w:lvl w:ilvl="2" w:tplc="040C0005" w:tentative="1">
+      <w:start w:val="1"/>
+      <w:numFmt w:val="bullet"/>
+      <w:lvlText w:val=""/>
+      <w:lvlJc w:val="left"/>
+      <w:pPr>
+        <w:ind w:left="2160" w:hanging="360"/>
+      </w:pPr>
+      <w:rPr>
+        <w:rFonts w:ascii="Wingdings" w:hAnsi="Wingdings" w:hint="default"/>
+      </w:rPr>
+    </w:lvl>
+    <w:lvl w:ilvl="3" w:tplc="040C0001" w:tentative="1">
+      <w:start w:val="1"/>
+      <w:numFmt w:val="bullet"/>
+      <w:lvlText w:val=""/>
+      <w:lvlJc w:val="left"/>
+      <w:pPr>
+        <w:ind w:left="2880" w:hanging="360"/>
+      </w:pPr>
+      <w:rPr>
+        <w:rFonts w:ascii="Symbol" w:hAnsi="Symbol" w:hint="default"/>
+      </w:rPr>
+    </w:lvl>
+    <w:lvl w:ilvl="4" w:tplc="040C0003" w:tentative="1">
+      <w:start w:val="1"/>
+      <w:numFmt w:val="bullet"/>
+      <w:lvlText w:val="o"/>
+      <w:lvlJc w:val="left"/>
+      <w:pPr>
+        <w:ind w:left="3600" w:hanging="360"/>
+      </w:pPr>
+      <w:rPr>
+        <w:rFonts w:ascii="Courier New" w:hAnsi="Courier New" w:cs="Courier New" w:hint="default"/>
+      </w:rPr>
+    </w:lvl>
+    <w:lvl w:ilvl="5" w:tplc="040C0005" w:tentative="1">
+      <w:start w:val="1"/>
+      <w:numFmt w:val="bullet"/>
+      <w:lvlText w:val=""/>
+      <w:lvlJc w:val="left"/>
+      <w:pPr>
+        <w:ind w:left="4320" w:hanging="360"/>
+      </w:pPr>
+      <w:rPr>
+        <w:rFonts w:ascii="Wingdings" w:hAnsi="Wingdings" w:hint="default"/>
+      </w:rPr>
+    </w:lvl>
+    <w:lvl w:ilvl="6" w:tplc="040C0001" w:tentative="1">
+      <w:start w:val="1"/>
+      <w:numFmt w:val="bullet"/>
+      <w:lvlText w:val=""/>
+      <w:lvlJc w:val="left"/>
+      <w:pPr>
+        <w:ind w:left="5040" w:hanging="360"/>
+      </w:pPr>
+      <w:rPr>
+        <w:rFonts w:ascii="Symbol" w:hAnsi="Symbol" w:hint="default"/>
+      </w:rPr>
+    </w:lvl>
+    <w:lvl w:ilvl="7" w:tplc="040C0003" w:tentative="1">
+      <w:start w:val="1"/>
+      <w:numFmt w:val="bullet"/>
+      <w:lvlText w:val="o"/>
+      <w:lvlJc w:val="left"/>
+      <w:pPr>
+        <w:ind w:left="5760" w:hanging="360"/>
+      </w:pPr>
+      <w:rPr>
+        <w:rFonts w:ascii="Courier New" w:hAnsi="Courier New" w:cs="Courier New" w:hint="default"/>
+      </w:rPr>
+    </w:lvl>
+    <w:lvl w:ilvl="8" w:tplc="040C0005" w:tentative="1">
+      <w:start w:val="1"/>
+      <w:numFmt w:val="bullet"/>
+      <w:lvlText w:val=""/>
+      <w:lvlJc w:val="left"/>
+      <w:pPr>
+        <w:ind w:left="6480" w:hanging="360"/>
+      </w:pPr>
+      <w:rPr>
+        <w:rFonts w:ascii="Wingdings" w:hAnsi="Wingdings" w:hint="default"/>
+      </w:rPr>
+    </w:lvl>
+  </w:abstractNum>
+  <w:abstractNum w:abstractNumId="2" w15:restartNumberingAfterBreak="0">
     <w:nsid w:val="52FD0B72"/>
     <w:multiLevelType w:val="hybridMultilevel"/>
     <w:tmpl w:val="60ECBBA6"/>
@@ -414,6 +1298,9 @@
     <w:abstractNumId w:val="0"/>
   </w:num>
   <w:num w:numId="2">
+    <w:abstractNumId w:val="2"/>
+  </w:num>
+  <w:num w:numId="3">
     <w:abstractNumId w:val="1"/>
   </w:num>
 </w:numbering>
@@ -956,9 +1843,10 @@
     <w:basedOn w:val="Heading1"/>
     <w:link w:val="MyHeading1Char"/>
     <w:qFormat/>
-    <w:rsid w:val="00FC4DB5"/>
+    <w:rsid w:val="00B90691"/>
     <w:rPr>
       <w:rFonts w:ascii="Times New Roman" w:hAnsi="Times New Roman" w:cs="Times New Roman"/>
+      <w:b/>
       <w:color w:val="222A35" w:themeColor="text2" w:themeShade="80"/>
     </w:rPr>
   </w:style>
@@ -968,7 +1856,7 @@
     <w:next w:val="Heading2"/>
     <w:link w:val="MyHeading2Char"/>
     <w:qFormat/>
-    <w:rsid w:val="00FC4DB5"/>
+    <w:rsid w:val="00B90691"/>
     <w:pPr>
       <w:numPr>
         <w:ilvl w:val="1"/>
@@ -977,6 +1865,7 @@
     </w:pPr>
     <w:rPr>
       <w:rFonts w:ascii="Times New Roman" w:hAnsi="Times New Roman"/>
+      <w:b/>
       <w:color w:val="171717" w:themeColor="background2" w:themeShade="1A"/>
       <w:lang w:val="en-ZA"/>
     </w:rPr>
@@ -985,9 +1874,10 @@
     <w:name w:val="My Heading 1 Char"/>
     <w:basedOn w:val="Heading1Char"/>
     <w:link w:val="MyHeading1"/>
-    <w:rsid w:val="00FC4DB5"/>
+    <w:rsid w:val="00B90691"/>
     <w:rPr>
       <w:rFonts w:ascii="Times New Roman" w:eastAsiaTheme="majorEastAsia" w:hAnsi="Times New Roman" w:cs="Times New Roman"/>
+      <w:b/>
       <w:color w:val="222A35" w:themeColor="text2" w:themeShade="80"/>
       <w:sz w:val="32"/>
       <w:szCs w:val="32"/>
@@ -1011,9 +1901,10 @@
     <w:name w:val="My Heading 2 Char"/>
     <w:basedOn w:val="Heading2Char"/>
     <w:link w:val="MyHeading2"/>
-    <w:rsid w:val="00FC4DB5"/>
+    <w:rsid w:val="00B90691"/>
     <w:rPr>
       <w:rFonts w:ascii="Times New Roman" w:eastAsiaTheme="majorEastAsia" w:hAnsi="Times New Roman" w:cstheme="majorBidi"/>
+      <w:b/>
       <w:color w:val="171717" w:themeColor="background2" w:themeShade="1A"/>
       <w:sz w:val="26"/>
       <w:szCs w:val="26"/>
@@ -1036,7 +1927,7 @@
     <w:basedOn w:val="Heading3"/>
     <w:link w:val="MyStyle3Char"/>
     <w:qFormat/>
-    <w:rsid w:val="00277544"/>
+    <w:rsid w:val="00B90691"/>
     <w:pPr>
       <w:numPr>
         <w:numId w:val="2"/>
@@ -1044,7 +1935,19 @@
     </w:pPr>
     <w:rPr>
       <w:rFonts w:ascii="Times New Roman" w:hAnsi="Times New Roman" w:cs="Times New Roman"/>
+      <w:b/>
       <w:color w:val="171717" w:themeColor="background2" w:themeShade="1A"/>
+      <w:lang w:val="en-ZA"/>
+    </w:rPr>
+  </w:style>
+  <w:style w:type="paragraph" w:customStyle="1" w:styleId="MyTitle">
+    <w:name w:val="My Title"/>
+    <w:basedOn w:val="Title"/>
+    <w:link w:val="MyTitleChar"/>
+    <w:qFormat/>
+    <w:rsid w:val="004164DE"/>
+    <w:rPr>
+      <w:rFonts w:ascii="Times New Roman" w:hAnsi="Times New Roman"/>
       <w:lang w:val="en-ZA"/>
     </w:rPr>
   </w:style>
@@ -1066,12 +1969,61 @@
     <w:name w:val="My Style 3 Char"/>
     <w:basedOn w:val="Heading3Char"/>
     <w:link w:val="MyStyle3"/>
-    <w:rsid w:val="00277544"/>
+    <w:rsid w:val="00B90691"/>
     <w:rPr>
       <w:rFonts w:ascii="Times New Roman" w:eastAsiaTheme="majorEastAsia" w:hAnsi="Times New Roman" w:cs="Times New Roman"/>
+      <w:b/>
       <w:color w:val="171717" w:themeColor="background2" w:themeShade="1A"/>
       <w:sz w:val="24"/>
       <w:szCs w:val="24"/>
+      <w:lang w:val="en-ZA"/>
+    </w:rPr>
+  </w:style>
+  <w:style w:type="paragraph" w:styleId="Title">
+    <w:name w:val="Title"/>
+    <w:basedOn w:val="Normal"/>
+    <w:next w:val="Normal"/>
+    <w:link w:val="TitleChar"/>
+    <w:uiPriority w:val="10"/>
+    <w:qFormat/>
+    <w:rsid w:val="004164DE"/>
+    <w:pPr>
+      <w:spacing w:after="0" w:line="240" w:lineRule="auto"/>
+      <w:contextualSpacing/>
+    </w:pPr>
+    <w:rPr>
+      <w:rFonts w:asciiTheme="majorHAnsi" w:eastAsiaTheme="majorEastAsia" w:hAnsiTheme="majorHAnsi" w:cstheme="majorBidi"/>
+      <w:spacing w:val="-10"/>
+      <w:kern w:val="28"/>
+      <w:sz w:val="56"/>
+      <w:szCs w:val="56"/>
+    </w:rPr>
+  </w:style>
+  <w:style w:type="character" w:customStyle="1" w:styleId="TitleChar">
+    <w:name w:val="Title Char"/>
+    <w:basedOn w:val="DefaultParagraphFont"/>
+    <w:link w:val="Title"/>
+    <w:uiPriority w:val="10"/>
+    <w:rsid w:val="004164DE"/>
+    <w:rPr>
+      <w:rFonts w:asciiTheme="majorHAnsi" w:eastAsiaTheme="majorEastAsia" w:hAnsiTheme="majorHAnsi" w:cstheme="majorBidi"/>
+      <w:spacing w:val="-10"/>
+      <w:kern w:val="28"/>
+      <w:sz w:val="56"/>
+      <w:szCs w:val="56"/>
+    </w:rPr>
+  </w:style>
+  <w:style w:type="character" w:customStyle="1" w:styleId="MyTitleChar">
+    <w:name w:val="My Title Char"/>
+    <w:basedOn w:val="TitleChar"/>
+    <w:link w:val="MyTitle"/>
+    <w:rsid w:val="004164DE"/>
+    <w:rPr>
+      <w:rFonts w:ascii="Times New Roman" w:eastAsiaTheme="majorEastAsia" w:hAnsi="Times New Roman" w:cstheme="majorBidi"/>
+      <w:spacing w:val="-10"/>
+      <w:kern w:val="28"/>
+      <w:sz w:val="56"/>
+      <w:szCs w:val="56"/>
       <w:lang w:val="en-ZA"/>
     </w:rPr>
   </w:style>

</xml_diff>